<commit_message>
V2.0: support Mac/Linux & enhance randomization
</commit_message>
<xml_diff>
--- a/source.docx
+++ b/source.docx
@@ -4,8 +4,9 @@
   <w:body>
     <w:p>
       <w:pPr>
-        <w:rPr>
-          <w:rFonts w:ascii="微软雅黑" w:eastAsia="微软雅黑" w:hAnsi="微软雅黑" w:cs="宋体"/>
+        <w:jc w:val="center"/>
+        <w:rPr>
+          <w:rFonts w:ascii="微软雅黑" w:eastAsia="微软雅黑" w:hAnsi="微软雅黑" w:cs="宋体" w:hint="eastAsia"/>
           <w:color w:val="121212"/>
           <w:kern w:val="0"/>
           <w:sz w:val="27"/>
@@ -21,495 +22,407 @@
           <w:szCs w:val="27"/>
         </w:rPr>
         <w:t>《春》——朱自清</w:t>
+      </w:r>
+    </w:p>
+    <w:p>
+      <w:pPr>
+        <w:ind w:firstLineChars="200" w:firstLine="540"/>
+        <w:rPr>
+          <w:rFonts w:ascii="微软雅黑" w:eastAsia="微软雅黑" w:hAnsi="微软雅黑" w:cs="宋体" w:hint="eastAsia"/>
+          <w:color w:val="121212"/>
+          <w:kern w:val="0"/>
+          <w:sz w:val="27"/>
+          <w:szCs w:val="27"/>
+        </w:rPr>
+      </w:pPr>
+      <w:r>
+        <w:rPr>
+          <w:rFonts w:ascii="微软雅黑" w:eastAsia="微软雅黑" w:hAnsi="微软雅黑" w:cs="宋体" w:hint="eastAsia"/>
+          <w:color w:val="121212"/>
+          <w:kern w:val="0"/>
+          <w:sz w:val="27"/>
+          <w:szCs w:val="27"/>
+        </w:rPr>
+        <w:t>盼望着，盼望着，东风来了，春天的脚步近了。</w:t>
+      </w:r>
+    </w:p>
+    <w:p>
+      <w:pPr>
+        <w:rPr>
+          <w:rFonts w:ascii="微软雅黑" w:eastAsia="微软雅黑" w:hAnsi="微软雅黑" w:cs="宋体" w:hint="eastAsia"/>
+          <w:color w:val="121212"/>
+          <w:kern w:val="0"/>
+          <w:sz w:val="27"/>
+          <w:szCs w:val="27"/>
+        </w:rPr>
+      </w:pPr>
+      <w:r>
+        <w:rPr>
+          <w:rFonts w:ascii="微软雅黑" w:eastAsia="微软雅黑" w:hAnsi="微软雅黑" w:cs="宋体" w:hint="eastAsia"/>
+          <w:color w:val="121212"/>
+          <w:kern w:val="0"/>
+          <w:sz w:val="27"/>
+          <w:szCs w:val="27"/>
+        </w:rPr>
+        <w:t xml:space="preserve">　　一切都像刚睡醒的样子，欣欣然张开了眼。</w:t>
+      </w:r>
+      <w:proofErr w:type="gramStart"/>
+      <w:r>
+        <w:rPr>
+          <w:rFonts w:ascii="微软雅黑" w:eastAsia="微软雅黑" w:hAnsi="微软雅黑" w:cs="宋体" w:hint="eastAsia"/>
+          <w:color w:val="121212"/>
+          <w:kern w:val="0"/>
+          <w:sz w:val="27"/>
+          <w:szCs w:val="27"/>
+        </w:rPr>
+        <w:t>山朗润起来</w:t>
+      </w:r>
+      <w:proofErr w:type="gramEnd"/>
+      <w:r>
+        <w:rPr>
+          <w:rFonts w:ascii="微软雅黑" w:eastAsia="微软雅黑" w:hAnsi="微软雅黑" w:cs="宋体" w:hint="eastAsia"/>
+          <w:color w:val="121212"/>
+          <w:kern w:val="0"/>
+          <w:sz w:val="27"/>
+          <w:szCs w:val="27"/>
+        </w:rPr>
+        <w:t>了，水涨起来了，太阳的脸红起来了。</w:t>
+      </w:r>
+    </w:p>
+    <w:p>
+      <w:pPr>
+        <w:rPr>
+          <w:rFonts w:ascii="微软雅黑" w:eastAsia="微软雅黑" w:hAnsi="微软雅黑" w:cs="宋体" w:hint="eastAsia"/>
+          <w:color w:val="121212"/>
+          <w:kern w:val="0"/>
+          <w:sz w:val="27"/>
+          <w:szCs w:val="27"/>
+        </w:rPr>
+      </w:pPr>
+      <w:r>
+        <w:rPr>
+          <w:rFonts w:ascii="微软雅黑" w:eastAsia="微软雅黑" w:hAnsi="微软雅黑" w:cs="宋体" w:hint="eastAsia"/>
+          <w:color w:val="121212"/>
+          <w:kern w:val="0"/>
+          <w:sz w:val="27"/>
+          <w:szCs w:val="27"/>
+        </w:rPr>
+        <w:t xml:space="preserve">　　小草偷偷地从土里钻出来，嫩嫩的，绿绿的。园子里，田野里，瞧去，</w:t>
+      </w:r>
+      <w:proofErr w:type="gramStart"/>
+      <w:r>
+        <w:rPr>
+          <w:rFonts w:ascii="微软雅黑" w:eastAsia="微软雅黑" w:hAnsi="微软雅黑" w:cs="宋体" w:hint="eastAsia"/>
+          <w:color w:val="121212"/>
+          <w:kern w:val="0"/>
+          <w:sz w:val="27"/>
+          <w:szCs w:val="27"/>
+        </w:rPr>
+        <w:t>一大片一大片</w:t>
+      </w:r>
+      <w:proofErr w:type="gramEnd"/>
+      <w:r>
+        <w:rPr>
+          <w:rFonts w:ascii="微软雅黑" w:eastAsia="微软雅黑" w:hAnsi="微软雅黑" w:cs="宋体" w:hint="eastAsia"/>
+          <w:color w:val="121212"/>
+          <w:kern w:val="0"/>
+          <w:sz w:val="27"/>
+          <w:szCs w:val="27"/>
+        </w:rPr>
+        <w:t>满是的。坐着，躺着，打两个滚，踢几脚球，赛几趟跑，捉几回迷藏。风轻悄悄的，草软绵绵的。</w:t>
+      </w:r>
+    </w:p>
+    <w:p>
+      <w:pPr>
+        <w:rPr>
+          <w:rFonts w:ascii="微软雅黑" w:eastAsia="微软雅黑" w:hAnsi="微软雅黑" w:cs="宋体" w:hint="eastAsia"/>
+          <w:color w:val="121212"/>
+          <w:kern w:val="0"/>
+          <w:sz w:val="27"/>
+          <w:szCs w:val="27"/>
+        </w:rPr>
+      </w:pPr>
+      <w:r>
+        <w:rPr>
+          <w:rFonts w:ascii="微软雅黑" w:eastAsia="微软雅黑" w:hAnsi="微软雅黑" w:cs="宋体" w:hint="eastAsia"/>
+          <w:color w:val="121212"/>
+          <w:kern w:val="0"/>
+          <w:sz w:val="27"/>
+          <w:szCs w:val="27"/>
+        </w:rPr>
+        <w:t xml:space="preserve">　　桃树、杏树、梨树，你不让我，我不让你，都开满了花赶趟儿。红的像火，粉的像霞，白的像雪。花</w:t>
+      </w:r>
+      <w:proofErr w:type="gramStart"/>
+      <w:r>
+        <w:rPr>
+          <w:rFonts w:ascii="微软雅黑" w:eastAsia="微软雅黑" w:hAnsi="微软雅黑" w:cs="宋体" w:hint="eastAsia"/>
+          <w:color w:val="121212"/>
+          <w:kern w:val="0"/>
+          <w:sz w:val="27"/>
+          <w:szCs w:val="27"/>
+        </w:rPr>
+        <w:t>里带着</w:t>
+      </w:r>
+      <w:proofErr w:type="gramEnd"/>
+      <w:r>
+        <w:rPr>
+          <w:rFonts w:ascii="微软雅黑" w:eastAsia="微软雅黑" w:hAnsi="微软雅黑" w:cs="宋体" w:hint="eastAsia"/>
+          <w:color w:val="121212"/>
+          <w:kern w:val="0"/>
+          <w:sz w:val="27"/>
+          <w:szCs w:val="27"/>
+        </w:rPr>
+        <w:t>甜味；闭了眼，树上仿佛已经满是桃儿、杏儿、梨儿。花下成千成百的蜜蜂嗡嗡地闹着，大小的蝴蝶飞来飞去。野花遍地是：杂样儿，有名字的，没名字的，散在草丛里，像眼睛，像星星，</w:t>
+      </w:r>
+      <w:proofErr w:type="gramStart"/>
+      <w:r>
+        <w:rPr>
+          <w:rFonts w:ascii="微软雅黑" w:eastAsia="微软雅黑" w:hAnsi="微软雅黑" w:cs="宋体" w:hint="eastAsia"/>
+          <w:color w:val="121212"/>
+          <w:kern w:val="0"/>
+          <w:sz w:val="27"/>
+          <w:szCs w:val="27"/>
+        </w:rPr>
+        <w:t>还眨呀眨的</w:t>
+      </w:r>
+      <w:proofErr w:type="gramEnd"/>
+      <w:r>
+        <w:rPr>
+          <w:rFonts w:ascii="微软雅黑" w:eastAsia="微软雅黑" w:hAnsi="微软雅黑" w:cs="宋体" w:hint="eastAsia"/>
+          <w:color w:val="121212"/>
+          <w:kern w:val="0"/>
+          <w:sz w:val="27"/>
+          <w:szCs w:val="27"/>
+        </w:rPr>
+        <w:t>。</w:t>
+      </w:r>
+    </w:p>
+    <w:p>
+      <w:pPr>
+        <w:rPr>
+          <w:rFonts w:ascii="微软雅黑" w:eastAsia="微软雅黑" w:hAnsi="微软雅黑" w:cs="宋体" w:hint="eastAsia"/>
+          <w:color w:val="121212"/>
+          <w:kern w:val="0"/>
+          <w:sz w:val="27"/>
+          <w:szCs w:val="27"/>
+        </w:rPr>
+      </w:pPr>
+      <w:r>
+        <w:rPr>
+          <w:rFonts w:ascii="微软雅黑" w:eastAsia="微软雅黑" w:hAnsi="微软雅黑" w:cs="宋体" w:hint="eastAsia"/>
+          <w:color w:val="121212"/>
+          <w:kern w:val="0"/>
+          <w:sz w:val="27"/>
+          <w:szCs w:val="27"/>
+        </w:rPr>
+        <w:t xml:space="preserve">　　“吹面不寒杨柳风”，不错的，像母亲的手抚摸着你。风里带来些新翻的泥土的气息，混着青草味，还有各种花的香，都在微微润湿的空气里酝酿。鸟儿将窠巢安在繁花嫩叶当中，高兴起来了，呼朋</w:t>
+      </w:r>
+      <w:proofErr w:type="gramStart"/>
+      <w:r>
+        <w:rPr>
+          <w:rFonts w:ascii="微软雅黑" w:eastAsia="微软雅黑" w:hAnsi="微软雅黑" w:cs="宋体" w:hint="eastAsia"/>
+          <w:color w:val="121212"/>
+          <w:kern w:val="0"/>
+          <w:sz w:val="27"/>
+          <w:szCs w:val="27"/>
+        </w:rPr>
+        <w:t>引伴地卖弄</w:t>
+      </w:r>
+      <w:proofErr w:type="gramEnd"/>
+      <w:r>
+        <w:rPr>
+          <w:rFonts w:ascii="微软雅黑" w:eastAsia="微软雅黑" w:hAnsi="微软雅黑" w:cs="宋体" w:hint="eastAsia"/>
+          <w:color w:val="121212"/>
+          <w:kern w:val="0"/>
+          <w:sz w:val="27"/>
+          <w:szCs w:val="27"/>
+        </w:rPr>
+        <w:t>清脆的喉咙，唱出宛转的曲子，与轻风流水应和着。牛背上牧童的短笛，这时候也成天在嘹亮地响着。</w:t>
+      </w:r>
+    </w:p>
+    <w:p>
+      <w:pPr>
+        <w:rPr>
+          <w:rFonts w:ascii="微软雅黑" w:eastAsia="微软雅黑" w:hAnsi="微软雅黑" w:cs="宋体" w:hint="eastAsia"/>
+          <w:color w:val="121212"/>
+          <w:kern w:val="0"/>
+          <w:sz w:val="27"/>
+          <w:szCs w:val="27"/>
+        </w:rPr>
+      </w:pPr>
+      <w:r>
+        <w:rPr>
+          <w:rFonts w:ascii="微软雅黑" w:eastAsia="微软雅黑" w:hAnsi="微软雅黑" w:cs="宋体" w:hint="eastAsia"/>
+          <w:color w:val="121212"/>
+          <w:kern w:val="0"/>
+          <w:sz w:val="27"/>
+          <w:szCs w:val="27"/>
+        </w:rPr>
+        <w:t xml:space="preserve">　　雨是最寻常的，一下就是三两天。可别恼。看，像牛毛，像花针，像细丝，密密地斜织着，人家屋顶上全</w:t>
+      </w:r>
+      <w:proofErr w:type="gramStart"/>
+      <w:r>
+        <w:rPr>
+          <w:rFonts w:ascii="微软雅黑" w:eastAsia="微软雅黑" w:hAnsi="微软雅黑" w:cs="宋体" w:hint="eastAsia"/>
+          <w:color w:val="121212"/>
+          <w:kern w:val="0"/>
+          <w:sz w:val="27"/>
+          <w:szCs w:val="27"/>
+        </w:rPr>
+        <w:t>笼着</w:t>
+      </w:r>
+      <w:proofErr w:type="gramEnd"/>
+      <w:r>
+        <w:rPr>
+          <w:rFonts w:ascii="微软雅黑" w:eastAsia="微软雅黑" w:hAnsi="微软雅黑" w:cs="宋体" w:hint="eastAsia"/>
+          <w:color w:val="121212"/>
+          <w:kern w:val="0"/>
+          <w:sz w:val="27"/>
+          <w:szCs w:val="27"/>
+        </w:rPr>
+        <w:t>一层薄烟。</w:t>
+      </w:r>
+      <w:proofErr w:type="gramStart"/>
+      <w:r>
+        <w:rPr>
+          <w:rFonts w:ascii="微软雅黑" w:eastAsia="微软雅黑" w:hAnsi="微软雅黑" w:cs="宋体" w:hint="eastAsia"/>
+          <w:color w:val="121212"/>
+          <w:kern w:val="0"/>
+          <w:sz w:val="27"/>
+          <w:szCs w:val="27"/>
+        </w:rPr>
+        <w:t>树叶子却绿得</w:t>
+      </w:r>
+      <w:proofErr w:type="gramEnd"/>
+      <w:r>
+        <w:rPr>
+          <w:rFonts w:ascii="微软雅黑" w:eastAsia="微软雅黑" w:hAnsi="微软雅黑" w:cs="宋体" w:hint="eastAsia"/>
+          <w:color w:val="121212"/>
+          <w:kern w:val="0"/>
+          <w:sz w:val="27"/>
+          <w:szCs w:val="27"/>
+        </w:rPr>
+        <w:t>发亮，小草也青得逼你的眼。傍晚时候，上灯了，一点点黄晕的光，烘托出一片安静而和平的夜。乡下去，小路上，石桥边，撑起伞慢慢走着的人；还有地里工作的农夫，披着簔，戴着</w:t>
+      </w:r>
+      <w:proofErr w:type="gramStart"/>
+      <w:r>
+        <w:rPr>
+          <w:rFonts w:ascii="微软雅黑" w:eastAsia="微软雅黑" w:hAnsi="微软雅黑" w:cs="宋体" w:hint="eastAsia"/>
+          <w:color w:val="121212"/>
+          <w:kern w:val="0"/>
+          <w:sz w:val="27"/>
+          <w:szCs w:val="27"/>
+        </w:rPr>
+        <w:t>笠</w:t>
+      </w:r>
+      <w:proofErr w:type="gramEnd"/>
+      <w:r>
+        <w:rPr>
+          <w:rFonts w:ascii="微软雅黑" w:eastAsia="微软雅黑" w:hAnsi="微软雅黑" w:cs="宋体" w:hint="eastAsia"/>
+          <w:color w:val="121212"/>
+          <w:kern w:val="0"/>
+          <w:sz w:val="27"/>
+          <w:szCs w:val="27"/>
+        </w:rPr>
+        <w:t>的。他们的房屋，稀稀疏疏</w:t>
+      </w:r>
+      <w:r>
+        <w:rPr>
+          <w:rFonts w:ascii="微软雅黑" w:eastAsia="微软雅黑" w:hAnsi="微软雅黑" w:cs="宋体" w:hint="eastAsia"/>
+          <w:color w:val="121212"/>
+          <w:kern w:val="0"/>
+          <w:sz w:val="27"/>
+          <w:szCs w:val="27"/>
+        </w:rPr>
+        <w:lastRenderedPageBreak/>
+        <w:t>的，在雨里静默着。</w:t>
+      </w:r>
+    </w:p>
+    <w:p>
+      <w:pPr>
+        <w:rPr>
+          <w:rFonts w:ascii="微软雅黑" w:eastAsia="微软雅黑" w:hAnsi="微软雅黑" w:cs="宋体" w:hint="eastAsia"/>
+          <w:color w:val="121212"/>
+          <w:kern w:val="0"/>
+          <w:sz w:val="27"/>
+          <w:szCs w:val="27"/>
+        </w:rPr>
+      </w:pPr>
+      <w:r>
+        <w:rPr>
+          <w:rFonts w:ascii="微软雅黑" w:eastAsia="微软雅黑" w:hAnsi="微软雅黑" w:cs="宋体" w:hint="eastAsia"/>
+          <w:color w:val="121212"/>
+          <w:kern w:val="0"/>
+          <w:sz w:val="27"/>
+          <w:szCs w:val="27"/>
+        </w:rPr>
+        <w:t xml:space="preserve">　　天上风筝渐渐多了，地上孩子也多了。城里乡下，家家户户，老老小小，他们也赶趟儿似的，一个个都出来了。舒活舒活筋骨，抖擞抖擞精神，各做各的一份事去。“一年之计在于春”；刚起头儿，有的是工夫，有的是希望。</w:t>
+      </w:r>
+    </w:p>
+    <w:p>
+      <w:pPr>
+        <w:rPr>
+          <w:rFonts w:ascii="微软雅黑" w:eastAsia="微软雅黑" w:hAnsi="微软雅黑" w:cs="宋体" w:hint="eastAsia"/>
+          <w:color w:val="121212"/>
+          <w:kern w:val="0"/>
+          <w:sz w:val="27"/>
+          <w:szCs w:val="27"/>
+        </w:rPr>
+      </w:pPr>
+      <w:r>
+        <w:rPr>
+          <w:rFonts w:ascii="微软雅黑" w:eastAsia="微软雅黑" w:hAnsi="微软雅黑" w:cs="宋体" w:hint="eastAsia"/>
+          <w:color w:val="121212"/>
+          <w:kern w:val="0"/>
+          <w:sz w:val="27"/>
+          <w:szCs w:val="27"/>
+        </w:rPr>
+        <w:t xml:space="preserve">　　春天像刚落地的娃娃，从头到脚都是新的，他生长着。</w:t>
+      </w:r>
+    </w:p>
+    <w:p>
+      <w:pPr>
+        <w:rPr>
+          <w:rFonts w:ascii="微软雅黑" w:eastAsia="微软雅黑" w:hAnsi="微软雅黑" w:cs="宋体" w:hint="eastAsia"/>
+          <w:color w:val="121212"/>
+          <w:kern w:val="0"/>
+          <w:sz w:val="27"/>
+          <w:szCs w:val="27"/>
+        </w:rPr>
+      </w:pPr>
+      <w:r>
+        <w:rPr>
+          <w:rFonts w:ascii="微软雅黑" w:eastAsia="微软雅黑" w:hAnsi="微软雅黑" w:cs="宋体" w:hint="eastAsia"/>
+          <w:color w:val="121212"/>
+          <w:kern w:val="0"/>
+          <w:sz w:val="27"/>
+          <w:szCs w:val="27"/>
+        </w:rPr>
+        <w:t xml:space="preserve">　　春天像小姑娘，花枝招展的，笑着，走着。</w:t>
+      </w:r>
+    </w:p>
+    <w:p>
+      <w:r>
+        <w:rPr>
+          <w:rFonts w:ascii="微软雅黑" w:eastAsia="微软雅黑" w:hAnsi="微软雅黑" w:cs="宋体" w:hint="eastAsia"/>
+          <w:color w:val="121212"/>
+          <w:kern w:val="0"/>
+          <w:sz w:val="27"/>
+          <w:szCs w:val="27"/>
+        </w:rPr>
+        <w:t xml:space="preserve">　　春天像健壮的青年</w:t>
       </w:r>
       <w:bookmarkStart w:id="0" w:name="_GoBack"/>
       <w:bookmarkEnd w:id="0"/>
-    </w:p>
-    <w:p>
-      <w:pPr>
-        <w:rPr>
-          <w:rFonts w:ascii="微软雅黑" w:eastAsia="微软雅黑" w:hAnsi="微软雅黑" w:cs="宋体"/>
-          <w:color w:val="121212"/>
-          <w:kern w:val="0"/>
-          <w:sz w:val="27"/>
-          <w:szCs w:val="27"/>
-        </w:rPr>
-      </w:pPr>
-    </w:p>
-    <w:p>
-      <w:pPr>
-        <w:rPr>
-          <w:rFonts w:ascii="微软雅黑" w:eastAsia="微软雅黑" w:hAnsi="微软雅黑" w:cs="宋体"/>
-          <w:color w:val="121212"/>
-          <w:kern w:val="0"/>
-          <w:sz w:val="27"/>
-          <w:szCs w:val="27"/>
-        </w:rPr>
-      </w:pPr>
-      <w:r>
-        <w:rPr>
-          <w:rFonts w:ascii="微软雅黑" w:eastAsia="微软雅黑" w:hAnsi="微软雅黑" w:cs="宋体" w:hint="eastAsia"/>
-          <w:color w:val="121212"/>
-          <w:kern w:val="0"/>
-          <w:sz w:val="27"/>
-          <w:szCs w:val="27"/>
-        </w:rPr>
-        <w:t>盼望着，盼望着，东风来了，春天的脚步近了。</w:t>
-      </w:r>
-    </w:p>
-    <w:p>
-      <w:pPr>
-        <w:rPr>
-          <w:rFonts w:ascii="微软雅黑" w:eastAsia="微软雅黑" w:hAnsi="微软雅黑" w:cs="宋体"/>
-          <w:color w:val="121212"/>
-          <w:kern w:val="0"/>
-          <w:sz w:val="27"/>
-          <w:szCs w:val="27"/>
-        </w:rPr>
-      </w:pPr>
-    </w:p>
-    <w:p>
-      <w:pPr>
-        <w:rPr>
-          <w:rFonts w:ascii="微软雅黑" w:eastAsia="微软雅黑" w:hAnsi="微软雅黑" w:cs="宋体"/>
-          <w:color w:val="121212"/>
-          <w:kern w:val="0"/>
-          <w:sz w:val="27"/>
-          <w:szCs w:val="27"/>
-        </w:rPr>
-      </w:pPr>
-      <w:r>
-        <w:rPr>
-          <w:rFonts w:ascii="微软雅黑" w:eastAsia="微软雅黑" w:hAnsi="微软雅黑" w:cs="宋体" w:hint="eastAsia"/>
-          <w:color w:val="121212"/>
-          <w:kern w:val="0"/>
-          <w:sz w:val="27"/>
-          <w:szCs w:val="27"/>
-        </w:rPr>
-        <w:t xml:space="preserve">　　一切都像刚睡醒的样子，欣欣然张开了眼。</w:t>
-      </w:r>
-      <w:proofErr w:type="gramStart"/>
-      <w:r>
-        <w:rPr>
-          <w:rFonts w:ascii="微软雅黑" w:eastAsia="微软雅黑" w:hAnsi="微软雅黑" w:cs="宋体" w:hint="eastAsia"/>
-          <w:color w:val="121212"/>
-          <w:kern w:val="0"/>
-          <w:sz w:val="27"/>
-          <w:szCs w:val="27"/>
-        </w:rPr>
-        <w:t>山朗润起来</w:t>
-      </w:r>
-      <w:proofErr w:type="gramEnd"/>
-      <w:r>
-        <w:rPr>
-          <w:rFonts w:ascii="微软雅黑" w:eastAsia="微软雅黑" w:hAnsi="微软雅黑" w:cs="宋体" w:hint="eastAsia"/>
-          <w:color w:val="121212"/>
-          <w:kern w:val="0"/>
-          <w:sz w:val="27"/>
-          <w:szCs w:val="27"/>
-        </w:rPr>
-        <w:t>了，水涨起来了，太阳的脸红起来了。</w:t>
-      </w:r>
-    </w:p>
-    <w:p>
-      <w:pPr>
-        <w:rPr>
-          <w:rFonts w:ascii="微软雅黑" w:eastAsia="微软雅黑" w:hAnsi="微软雅黑" w:cs="宋体"/>
-          <w:color w:val="121212"/>
-          <w:kern w:val="0"/>
-          <w:sz w:val="27"/>
-          <w:szCs w:val="27"/>
-        </w:rPr>
-      </w:pPr>
-    </w:p>
-    <w:p>
-      <w:pPr>
-        <w:rPr>
-          <w:rFonts w:ascii="微软雅黑" w:eastAsia="微软雅黑" w:hAnsi="微软雅黑" w:cs="宋体"/>
-          <w:color w:val="121212"/>
-          <w:kern w:val="0"/>
-          <w:sz w:val="27"/>
-          <w:szCs w:val="27"/>
-        </w:rPr>
-      </w:pPr>
-      <w:r>
-        <w:rPr>
-          <w:rFonts w:ascii="微软雅黑" w:eastAsia="微软雅黑" w:hAnsi="微软雅黑" w:cs="宋体" w:hint="eastAsia"/>
-          <w:color w:val="121212"/>
-          <w:kern w:val="0"/>
-          <w:sz w:val="27"/>
-          <w:szCs w:val="27"/>
-        </w:rPr>
-        <w:t xml:space="preserve">　　小草偷偷地从土里钻出来，嫩嫩的，绿绿的。园子里，田野里，瞧去，</w:t>
-      </w:r>
-      <w:proofErr w:type="gramStart"/>
-      <w:r>
-        <w:rPr>
-          <w:rFonts w:ascii="微软雅黑" w:eastAsia="微软雅黑" w:hAnsi="微软雅黑" w:cs="宋体" w:hint="eastAsia"/>
-          <w:color w:val="121212"/>
-          <w:kern w:val="0"/>
-          <w:sz w:val="27"/>
-          <w:szCs w:val="27"/>
-        </w:rPr>
-        <w:t>一大片一大片</w:t>
-      </w:r>
-      <w:proofErr w:type="gramEnd"/>
-      <w:r>
-        <w:rPr>
-          <w:rFonts w:ascii="微软雅黑" w:eastAsia="微软雅黑" w:hAnsi="微软雅黑" w:cs="宋体" w:hint="eastAsia"/>
-          <w:color w:val="121212"/>
-          <w:kern w:val="0"/>
-          <w:sz w:val="27"/>
-          <w:szCs w:val="27"/>
-        </w:rPr>
-        <w:t>满是的。坐着，躺着，打两个滚，踢几脚球，赛几趟跑，捉几回迷藏。风轻悄悄的，草软绵绵的。</w:t>
-      </w:r>
-    </w:p>
-    <w:p>
-      <w:pPr>
-        <w:rPr>
-          <w:rFonts w:ascii="微软雅黑" w:eastAsia="微软雅黑" w:hAnsi="微软雅黑" w:cs="宋体"/>
-          <w:color w:val="121212"/>
-          <w:kern w:val="0"/>
-          <w:sz w:val="27"/>
-          <w:szCs w:val="27"/>
-        </w:rPr>
-      </w:pPr>
-    </w:p>
-    <w:p>
-      <w:pPr>
-        <w:rPr>
-          <w:rFonts w:ascii="微软雅黑" w:eastAsia="微软雅黑" w:hAnsi="微软雅黑" w:cs="宋体"/>
-          <w:color w:val="121212"/>
-          <w:kern w:val="0"/>
-          <w:sz w:val="27"/>
-          <w:szCs w:val="27"/>
-        </w:rPr>
-      </w:pPr>
-      <w:r>
-        <w:rPr>
-          <w:rFonts w:ascii="微软雅黑" w:eastAsia="微软雅黑" w:hAnsi="微软雅黑" w:cs="宋体" w:hint="eastAsia"/>
-          <w:color w:val="121212"/>
-          <w:kern w:val="0"/>
-          <w:sz w:val="27"/>
-          <w:szCs w:val="27"/>
-        </w:rPr>
-        <w:t xml:space="preserve">　　桃树、杏树、梨树，你不让我，我不让你，都开满了花赶趟儿。红的像火，粉的像霞，白的像雪。花</w:t>
-      </w:r>
-      <w:proofErr w:type="gramStart"/>
-      <w:r>
-        <w:rPr>
-          <w:rFonts w:ascii="微软雅黑" w:eastAsia="微软雅黑" w:hAnsi="微软雅黑" w:cs="宋体" w:hint="eastAsia"/>
-          <w:color w:val="121212"/>
-          <w:kern w:val="0"/>
-          <w:sz w:val="27"/>
-          <w:szCs w:val="27"/>
-        </w:rPr>
-        <w:t>里带着</w:t>
-      </w:r>
-      <w:proofErr w:type="gramEnd"/>
-      <w:r>
-        <w:rPr>
-          <w:rFonts w:ascii="微软雅黑" w:eastAsia="微软雅黑" w:hAnsi="微软雅黑" w:cs="宋体" w:hint="eastAsia"/>
-          <w:color w:val="121212"/>
-          <w:kern w:val="0"/>
-          <w:sz w:val="27"/>
-          <w:szCs w:val="27"/>
-        </w:rPr>
-        <w:t>甜味；闭了眼，树上仿佛已经满是桃儿、杏儿、梨儿。花下成千成百的蜜蜂嗡嗡地闹着，大小的蝴蝶飞来飞去。野花遍地是：杂样儿，有名字的，没名字的，散在草丛里，像眼睛，像星星，</w:t>
-      </w:r>
-      <w:proofErr w:type="gramStart"/>
-      <w:r>
-        <w:rPr>
-          <w:rFonts w:ascii="微软雅黑" w:eastAsia="微软雅黑" w:hAnsi="微软雅黑" w:cs="宋体" w:hint="eastAsia"/>
-          <w:color w:val="121212"/>
-          <w:kern w:val="0"/>
-          <w:sz w:val="27"/>
-          <w:szCs w:val="27"/>
-        </w:rPr>
-        <w:t>还眨呀眨的</w:t>
-      </w:r>
-      <w:proofErr w:type="gramEnd"/>
-      <w:r>
-        <w:rPr>
-          <w:rFonts w:ascii="微软雅黑" w:eastAsia="微软雅黑" w:hAnsi="微软雅黑" w:cs="宋体" w:hint="eastAsia"/>
-          <w:color w:val="121212"/>
-          <w:kern w:val="0"/>
-          <w:sz w:val="27"/>
-          <w:szCs w:val="27"/>
-        </w:rPr>
-        <w:t>。</w:t>
-      </w:r>
-    </w:p>
-    <w:p>
-      <w:pPr>
-        <w:rPr>
-          <w:rFonts w:ascii="微软雅黑" w:eastAsia="微软雅黑" w:hAnsi="微软雅黑" w:cs="宋体"/>
-          <w:color w:val="121212"/>
-          <w:kern w:val="0"/>
-          <w:sz w:val="27"/>
-          <w:szCs w:val="27"/>
-        </w:rPr>
-      </w:pPr>
-    </w:p>
-    <w:p>
-      <w:pPr>
-        <w:rPr>
-          <w:rFonts w:ascii="微软雅黑" w:eastAsia="微软雅黑" w:hAnsi="微软雅黑" w:cs="宋体"/>
-          <w:color w:val="121212"/>
-          <w:kern w:val="0"/>
-          <w:sz w:val="27"/>
-          <w:szCs w:val="27"/>
-        </w:rPr>
-      </w:pPr>
-      <w:r>
-        <w:rPr>
-          <w:rFonts w:ascii="微软雅黑" w:eastAsia="微软雅黑" w:hAnsi="微软雅黑" w:cs="宋体" w:hint="eastAsia"/>
-          <w:color w:val="121212"/>
-          <w:kern w:val="0"/>
-          <w:sz w:val="27"/>
-          <w:szCs w:val="27"/>
-        </w:rPr>
-        <w:t xml:space="preserve">　　“吹面不寒杨柳风”，不错的，像母亲的手抚摸着你。风里带来些新翻的泥土的气息，混着青草味，还有各种花的香，都在微微润湿的空气里酝酿。鸟儿将窠巢安在繁花嫩叶当中，高兴起来了，呼朋</w:t>
-      </w:r>
-      <w:proofErr w:type="gramStart"/>
-      <w:r>
-        <w:rPr>
-          <w:rFonts w:ascii="微软雅黑" w:eastAsia="微软雅黑" w:hAnsi="微软雅黑" w:cs="宋体" w:hint="eastAsia"/>
-          <w:color w:val="121212"/>
-          <w:kern w:val="0"/>
-          <w:sz w:val="27"/>
-          <w:szCs w:val="27"/>
-        </w:rPr>
-        <w:t>引伴地卖弄</w:t>
-      </w:r>
-      <w:proofErr w:type="gramEnd"/>
-      <w:r>
-        <w:rPr>
-          <w:rFonts w:ascii="微软雅黑" w:eastAsia="微软雅黑" w:hAnsi="微软雅黑" w:cs="宋体" w:hint="eastAsia"/>
-          <w:color w:val="121212"/>
-          <w:kern w:val="0"/>
-          <w:sz w:val="27"/>
-          <w:szCs w:val="27"/>
-        </w:rPr>
-        <w:t>清脆的喉咙，唱出宛转的曲子，与轻风流水应和着。牛背上牧童的短笛，这时候也成天在嘹亮地响着。</w:t>
-      </w:r>
-    </w:p>
-    <w:p>
-      <w:pPr>
-        <w:rPr>
-          <w:rFonts w:ascii="微软雅黑" w:eastAsia="微软雅黑" w:hAnsi="微软雅黑" w:cs="宋体"/>
-          <w:color w:val="121212"/>
-          <w:kern w:val="0"/>
-          <w:sz w:val="27"/>
-          <w:szCs w:val="27"/>
-        </w:rPr>
-      </w:pPr>
-    </w:p>
-    <w:p>
-      <w:pPr>
-        <w:rPr>
-          <w:rFonts w:ascii="微软雅黑" w:eastAsia="微软雅黑" w:hAnsi="微软雅黑" w:cs="宋体"/>
-          <w:color w:val="121212"/>
-          <w:kern w:val="0"/>
-          <w:sz w:val="27"/>
-          <w:szCs w:val="27"/>
-        </w:rPr>
-      </w:pPr>
-      <w:r>
-        <w:rPr>
-          <w:rFonts w:ascii="微软雅黑" w:eastAsia="微软雅黑" w:hAnsi="微软雅黑" w:cs="宋体" w:hint="eastAsia"/>
-          <w:color w:val="121212"/>
-          <w:kern w:val="0"/>
-          <w:sz w:val="27"/>
-          <w:szCs w:val="27"/>
-        </w:rPr>
-        <w:t xml:space="preserve">　　雨是最寻常的，一下就是三两天。可别恼。看，像牛毛，像花针，像细丝，密密地斜织着，人家屋顶上全</w:t>
-      </w:r>
-      <w:proofErr w:type="gramStart"/>
-      <w:r>
-        <w:rPr>
-          <w:rFonts w:ascii="微软雅黑" w:eastAsia="微软雅黑" w:hAnsi="微软雅黑" w:cs="宋体" w:hint="eastAsia"/>
-          <w:color w:val="121212"/>
-          <w:kern w:val="0"/>
-          <w:sz w:val="27"/>
-          <w:szCs w:val="27"/>
-        </w:rPr>
-        <w:t>笼着</w:t>
-      </w:r>
-      <w:proofErr w:type="gramEnd"/>
-      <w:r>
-        <w:rPr>
-          <w:rFonts w:ascii="微软雅黑" w:eastAsia="微软雅黑" w:hAnsi="微软雅黑" w:cs="宋体" w:hint="eastAsia"/>
-          <w:color w:val="121212"/>
-          <w:kern w:val="0"/>
-          <w:sz w:val="27"/>
-          <w:szCs w:val="27"/>
-        </w:rPr>
-        <w:t>一层薄烟。</w:t>
-      </w:r>
-      <w:proofErr w:type="gramStart"/>
-      <w:r>
-        <w:rPr>
-          <w:rFonts w:ascii="微软雅黑" w:eastAsia="微软雅黑" w:hAnsi="微软雅黑" w:cs="宋体" w:hint="eastAsia"/>
-          <w:color w:val="121212"/>
-          <w:kern w:val="0"/>
-          <w:sz w:val="27"/>
-          <w:szCs w:val="27"/>
-        </w:rPr>
-        <w:t>树叶子却绿得</w:t>
-      </w:r>
-      <w:proofErr w:type="gramEnd"/>
-      <w:r>
-        <w:rPr>
-          <w:rFonts w:ascii="微软雅黑" w:eastAsia="微软雅黑" w:hAnsi="微软雅黑" w:cs="宋体" w:hint="eastAsia"/>
-          <w:color w:val="121212"/>
-          <w:kern w:val="0"/>
-          <w:sz w:val="27"/>
-          <w:szCs w:val="27"/>
-        </w:rPr>
-        <w:t>发亮，小草也青得逼你的眼。傍晚时候，上灯了，一点点黄晕的光，烘托出一片安静而和平的夜。乡下去，小路上，石桥边，撑起伞慢慢走着的人；还有地里工作的农夫，披着簔，戴着</w:t>
-      </w:r>
-      <w:proofErr w:type="gramStart"/>
-      <w:r>
-        <w:rPr>
-          <w:rFonts w:ascii="微软雅黑" w:eastAsia="微软雅黑" w:hAnsi="微软雅黑" w:cs="宋体" w:hint="eastAsia"/>
-          <w:color w:val="121212"/>
-          <w:kern w:val="0"/>
-          <w:sz w:val="27"/>
-          <w:szCs w:val="27"/>
-        </w:rPr>
-        <w:t>笠</w:t>
-      </w:r>
-      <w:proofErr w:type="gramEnd"/>
-      <w:r>
-        <w:rPr>
-          <w:rFonts w:ascii="微软雅黑" w:eastAsia="微软雅黑" w:hAnsi="微软雅黑" w:cs="宋体" w:hint="eastAsia"/>
-          <w:color w:val="121212"/>
-          <w:kern w:val="0"/>
-          <w:sz w:val="27"/>
-          <w:szCs w:val="27"/>
-        </w:rPr>
-        <w:t>的。他们的房屋，稀稀疏疏的，在雨里静默着。</w:t>
-      </w:r>
-    </w:p>
-    <w:p>
-      <w:pPr>
-        <w:rPr>
-          <w:rFonts w:ascii="微软雅黑" w:eastAsia="微软雅黑" w:hAnsi="微软雅黑" w:cs="宋体"/>
-          <w:color w:val="121212"/>
-          <w:kern w:val="0"/>
-          <w:sz w:val="27"/>
-          <w:szCs w:val="27"/>
-        </w:rPr>
-      </w:pPr>
-    </w:p>
-    <w:p>
-      <w:pPr>
-        <w:rPr>
-          <w:rFonts w:ascii="微软雅黑" w:eastAsia="微软雅黑" w:hAnsi="微软雅黑" w:cs="宋体"/>
-          <w:color w:val="121212"/>
-          <w:kern w:val="0"/>
-          <w:sz w:val="27"/>
-          <w:szCs w:val="27"/>
-        </w:rPr>
-      </w:pPr>
-      <w:r>
-        <w:rPr>
-          <w:rFonts w:ascii="微软雅黑" w:eastAsia="微软雅黑" w:hAnsi="微软雅黑" w:cs="宋体" w:hint="eastAsia"/>
-          <w:color w:val="121212"/>
-          <w:kern w:val="0"/>
-          <w:sz w:val="27"/>
-          <w:szCs w:val="27"/>
-        </w:rPr>
-        <w:t xml:space="preserve">　　天上风筝渐渐多了，地上孩子也多了。城里乡下，家家户户，老老小小，他们也赶趟儿似的，一个个都出来了。舒活舒活筋骨，抖擞抖擞精神，各做各的一份事去。“一年之计在于春”；刚起头儿，有的是工夫，有的是希望。</w:t>
-      </w:r>
-    </w:p>
-    <w:p>
-      <w:pPr>
-        <w:rPr>
-          <w:rFonts w:ascii="微软雅黑" w:eastAsia="微软雅黑" w:hAnsi="微软雅黑" w:cs="宋体"/>
-          <w:color w:val="121212"/>
-          <w:kern w:val="0"/>
-          <w:sz w:val="27"/>
-          <w:szCs w:val="27"/>
-        </w:rPr>
-      </w:pPr>
-    </w:p>
-    <w:p>
-      <w:pPr>
-        <w:rPr>
-          <w:rFonts w:ascii="微软雅黑" w:eastAsia="微软雅黑" w:hAnsi="微软雅黑" w:cs="宋体"/>
-          <w:color w:val="121212"/>
-          <w:kern w:val="0"/>
-          <w:sz w:val="27"/>
-          <w:szCs w:val="27"/>
-        </w:rPr>
-      </w:pPr>
-      <w:r>
-        <w:rPr>
-          <w:rFonts w:ascii="微软雅黑" w:eastAsia="微软雅黑" w:hAnsi="微软雅黑" w:cs="宋体" w:hint="eastAsia"/>
-          <w:color w:val="121212"/>
-          <w:kern w:val="0"/>
-          <w:sz w:val="27"/>
-          <w:szCs w:val="27"/>
-        </w:rPr>
-        <w:t xml:space="preserve">　　春天像刚落地的娃娃，从头到脚都是新的，他生长着。</w:t>
-      </w:r>
-    </w:p>
-    <w:p>
-      <w:pPr>
-        <w:rPr>
-          <w:rFonts w:ascii="微软雅黑" w:eastAsia="微软雅黑" w:hAnsi="微软雅黑" w:cs="宋体"/>
-          <w:color w:val="121212"/>
-          <w:kern w:val="0"/>
-          <w:sz w:val="27"/>
-          <w:szCs w:val="27"/>
-        </w:rPr>
-      </w:pPr>
-    </w:p>
-    <w:p>
-      <w:pPr>
-        <w:rPr>
-          <w:rFonts w:ascii="微软雅黑" w:eastAsia="微软雅黑" w:hAnsi="微软雅黑" w:cs="宋体"/>
-          <w:color w:val="121212"/>
-          <w:kern w:val="0"/>
-          <w:sz w:val="27"/>
-          <w:szCs w:val="27"/>
-        </w:rPr>
-      </w:pPr>
-      <w:r>
-        <w:rPr>
-          <w:rFonts w:ascii="微软雅黑" w:eastAsia="微软雅黑" w:hAnsi="微软雅黑" w:cs="宋体" w:hint="eastAsia"/>
-          <w:color w:val="121212"/>
-          <w:kern w:val="0"/>
-          <w:sz w:val="27"/>
-          <w:szCs w:val="27"/>
-        </w:rPr>
-        <w:t xml:space="preserve">　　春天像小姑娘，花枝招展的，笑着，走着。</w:t>
-      </w:r>
-    </w:p>
-    <w:p>
-      <w:pPr>
-        <w:rPr>
-          <w:rFonts w:ascii="微软雅黑" w:eastAsia="微软雅黑" w:hAnsi="微软雅黑" w:cs="宋体"/>
-          <w:color w:val="121212"/>
-          <w:kern w:val="0"/>
-          <w:sz w:val="27"/>
-          <w:szCs w:val="27"/>
-        </w:rPr>
-      </w:pPr>
-    </w:p>
-    <w:p>
-      <w:r>
-        <w:rPr>
-          <w:rFonts w:ascii="微软雅黑" w:eastAsia="微软雅黑" w:hAnsi="微软雅黑" w:cs="宋体" w:hint="eastAsia"/>
-          <w:color w:val="121212"/>
-          <w:kern w:val="0"/>
-          <w:sz w:val="27"/>
-          <w:szCs w:val="27"/>
-        </w:rPr>
-        <w:t xml:space="preserve">　　春天像健壮的青年，有铁一般的胳膊和腰脚，他领着我们上前去。</w:t>
+      <w:r>
+        <w:rPr>
+          <w:rFonts w:ascii="微软雅黑" w:eastAsia="微软雅黑" w:hAnsi="微软雅黑" w:cs="宋体" w:hint="eastAsia"/>
+          <w:color w:val="121212"/>
+          <w:kern w:val="0"/>
+          <w:sz w:val="27"/>
+          <w:szCs w:val="27"/>
+        </w:rPr>
+        <w:t>，有铁一般的胳膊和腰脚，他领着我们上前去。</w:t>
       </w:r>
     </w:p>
     <w:sectPr>

</xml_diff>